<commit_message>
Actualizacion de Notebook 2
</commit_message>
<xml_diff>
--- a/Cookiecutter_Proyecto_Final/docs/Entrega 2 Descripción del Dataset y Origen.docx
+++ b/Cookiecutter_Proyecto_Final/docs/Entrega 2 Descripción del Dataset y Origen.docx
@@ -330,7 +330,15 @@
           <w:sz w:val="22"/>
           <w:szCs w:val="22"/>
         </w:rPr>
-        <w:t xml:space="preserve"> el momento, este conjunto de datos no ha sido explorado por la comunidad de Kaggle, lo que representa una oportunidad valiosa para realizar un análisis exploratorio de datos y aplicar técnicas de aprendizaje automático sobre información ambiental aún no estudiada.</w:t>
+        <w:t xml:space="preserve"> el momento, este conjunto de datos no ha sido explorado por la comunidad de Kaggle, lo que representa una oportunidad valiosa para realizar un análisis exploratorio de datos</w:t>
+      </w:r>
+      <w:r>
+        <w:rPr>
+          <w:rFonts w:ascii="Arial" w:hAnsi="Arial" w:cs="Arial"/>
+          <w:sz w:val="22"/>
+          <w:szCs w:val="22"/>
+        </w:rPr>
+        <w:t>.</w:t>
       </w:r>
     </w:p>
     <w:p>
@@ -2817,7 +2825,6 @@
                 <w:lang w:eastAsia="es-AR"/>
                 <w14:ligatures w14:val="none"/>
               </w:rPr>
-              <w:lastRenderedPageBreak/>
               <w:t>Tem_agua</w:t>
             </w:r>
           </w:p>
@@ -3002,6 +3009,7 @@
                 <w:lang w:eastAsia="es-AR"/>
                 <w14:ligatures w14:val="none"/>
               </w:rPr>
+              <w:lastRenderedPageBreak/>
               <w:t>Tem_aire</w:t>
             </w:r>
           </w:p>
@@ -8687,15 +8695,7 @@
           <w:sz w:val="22"/>
           <w:szCs w:val="22"/>
         </w:rPr>
-        <w:t xml:space="preserve"> </w:t>
-      </w:r>
-      <w:r>
-        <w:rPr>
-          <w:rFonts w:ascii="Arial" w:hAnsi="Arial" w:cs="Arial"/>
-          <w:sz w:val="22"/>
-          <w:szCs w:val="22"/>
-        </w:rPr>
-        <w:t>Cookiecutter_Proyecto_Final\docs</w:t>
+        <w:t xml:space="preserve"> Cookiecutter_Proyecto_Final\docs</w:t>
       </w:r>
     </w:p>
     <w:p>

</xml_diff>

<commit_message>
Se actualiza Notebook Final
</commit_message>
<xml_diff>
--- a/Cookiecutter_Proyecto_Final/docs/Entrega 2 Descripción del Dataset y Origen.docx
+++ b/Cookiecutter_Proyecto_Final/docs/Entrega 2 Descripción del Dataset y Origen.docx
@@ -8732,6 +8732,20 @@
       <w:pPr>
         <w:spacing w:line="360" w:lineRule="auto"/>
         <w:jc w:val="both"/>
+      </w:pPr>
+      <w:hyperlink r:id="rId11" w:history="1">
+        <w:r>
+          <w:rPr>
+            <w:rStyle w:val="Hipervnculo"/>
+          </w:rPr>
+          <w:t>https://github.com/casescas/Ciencia_datos_2A1C</w:t>
+        </w:r>
+      </w:hyperlink>
+    </w:p>
+    <w:p>
+      <w:pPr>
+        <w:spacing w:line="360" w:lineRule="auto"/>
+        <w:jc w:val="both"/>
         <w:rPr>
           <w:color w:val="467886" w:themeColor="hyperlink"/>
           <w:sz w:val="22"/>
@@ -8740,18 +8754,6 @@
           <w:lang w:val="en-US"/>
         </w:rPr>
       </w:pPr>
-      <w:hyperlink r:id="rId11" w:history="1">
-        <w:r>
-          <w:rPr>
-            <w:rStyle w:val="Hipervnculo"/>
-            <w:rFonts w:ascii="Arial" w:hAnsi="Arial" w:cs="Arial"/>
-            <w:sz w:val="22"/>
-            <w:szCs w:val="22"/>
-            <w:lang w:val="en-US"/>
-          </w:rPr>
-          <w:t>https://github.com/casescas/Ciencia_datos_2A1C/tree/main</w:t>
-        </w:r>
-      </w:hyperlink>
     </w:p>
     <w:sectPr>
       <w:headerReference w:type="default" r:id="rId12"/>

</xml_diff>